<commit_message>
Aggiornato ClassDiagram concettuale e dizionari
Class DIagram concettuale: cambiato tipo attributo DescrizioneProgetto da text in varchar e riordinato alcuni attributi per importanza.
Dizionari: dizionario delle classi aggiornato con i nuovi attributi di ieri, dizionario delle associazioni revisionato e dizionario dei vincoli aggiornato con nuovi vincoli
</commit_message>
<xml_diff>
--- a/Documentazione/BD/Dizionari/Dizionario dei vincoli.docx
+++ b/Documentazione/BD/Dizionari/Dizionario dei vincoli.docx
@@ -39,8 +39,8 @@
         <w:tblLook w:val="04A0" w:firstRow="1" w:lastRow="0" w:firstColumn="1" w:lastColumn="0" w:noHBand="0" w:noVBand="1"/>
       </w:tblPr>
       <w:tblGrid>
-        <w:gridCol w:w="2689"/>
-        <w:gridCol w:w="6855"/>
+        <w:gridCol w:w="2782"/>
+        <w:gridCol w:w="6846"/>
       </w:tblGrid>
       <w:tr>
         <w:trPr>
@@ -108,7 +108,6 @@
                 <w:bCs/>
               </w:rPr>
             </w:pPr>
-            <w:proofErr w:type="spellStart"/>
             <w:r>
               <w:rPr>
                 <w:b/>
@@ -123,28 +122,19 @@
               </w:rPr>
               <w:t>Legit</w:t>
             </w:r>
-            <w:proofErr w:type="spellEnd"/>
-          </w:p>
-        </w:tc>
-        <w:tc>
-          <w:tcPr>
-            <w:tcW w:w="6855" w:type="dxa"/>
-            <w:vAlign w:val="center"/>
-          </w:tcPr>
-          <w:p>
-            <w:pPr>
-              <w:jc w:val="center"/>
-            </w:pPr>
-            <w:r>
-              <w:t xml:space="preserve">I codici fiscali di ciascun dipendente devono essere compatibili con i dati anagrafici inseriti. </w:t>
-            </w:r>
-            <w:proofErr w:type="gramStart"/>
-            <w:r>
-              <w:t>Oltre quindi</w:t>
-            </w:r>
-            <w:proofErr w:type="gramEnd"/>
-            <w:r>
-              <w:t xml:space="preserve"> alla richiesta che il codice fiscale sia una stringa esattamente di 16 caratteri alfanumerici, è richiesto che i campi relativi a Cognome, Nome, Data di nascita, Giorno di nascita, Comune di nascita e Carattere di Controllo del codice fiscale siano coerenti con i medesimi dati anagrafici del dipendente.</w:t>
+          </w:p>
+        </w:tc>
+        <w:tc>
+          <w:tcPr>
+            <w:tcW w:w="6855" w:type="dxa"/>
+            <w:vAlign w:val="center"/>
+          </w:tcPr>
+          <w:p>
+            <w:pPr>
+              <w:jc w:val="center"/>
+            </w:pPr>
+            <w:r>
+              <w:t>I codici fiscali di ciascun dipendente devono essere compatibili con i dati anagrafici inseriti. Oltre quindi alla richiesta che il codice fiscale sia una stringa esattamente di 16 caratteri alfanumerici, è richiesto che i campi relativi a Cognome, Nome, Data di nascita, Giorno di nascita, Comune di nascita e Carattere di Controllo del codice fiscale siano coerenti con i medesimi dati anagrafici del dipendente.</w:t>
             </w:r>
           </w:p>
         </w:tc>
@@ -166,7 +156,6 @@
                 <w:bCs/>
               </w:rPr>
             </w:pPr>
-            <w:proofErr w:type="spellStart"/>
             <w:r>
               <w:rPr>
                 <w:b/>
@@ -174,7 +163,6 @@
               </w:rPr>
               <w:t>EmailLegit</w:t>
             </w:r>
-            <w:proofErr w:type="spellEnd"/>
           </w:p>
         </w:tc>
         <w:tc>
@@ -212,7 +200,6 @@
                 <w:bCs/>
               </w:rPr>
             </w:pPr>
-            <w:proofErr w:type="spellStart"/>
             <w:r>
               <w:rPr>
                 <w:b/>
@@ -220,7 +207,6 @@
               </w:rPr>
               <w:t>TelefonoLegit</w:t>
             </w:r>
-            <w:proofErr w:type="spellEnd"/>
           </w:p>
         </w:tc>
         <w:tc>
@@ -255,7 +241,6 @@
                 <w:bCs/>
               </w:rPr>
             </w:pPr>
-            <w:proofErr w:type="spellStart"/>
             <w:r>
               <w:rPr>
                 <w:b/>
@@ -263,7 +248,6 @@
               </w:rPr>
               <w:t>SalarioPositivo</w:t>
             </w:r>
-            <w:proofErr w:type="spellEnd"/>
           </w:p>
         </w:tc>
         <w:tc>
@@ -298,7 +282,6 @@
                 <w:bCs/>
               </w:rPr>
             </w:pPr>
-            <w:proofErr w:type="spellStart"/>
             <w:r>
               <w:rPr>
                 <w:b/>
@@ -306,7 +289,6 @@
               </w:rPr>
               <w:t>ValutazioneLimitata</w:t>
             </w:r>
-            <w:proofErr w:type="spellEnd"/>
           </w:p>
         </w:tc>
         <w:tc>
@@ -341,7 +323,6 @@
                 <w:bCs/>
               </w:rPr>
             </w:pPr>
-            <w:proofErr w:type="spellStart"/>
             <w:r>
               <w:rPr>
                 <w:b/>
@@ -349,7 +330,6 @@
               </w:rPr>
               <w:t>DataCreazioneEsistente</w:t>
             </w:r>
-            <w:proofErr w:type="spellEnd"/>
           </w:p>
         </w:tc>
         <w:tc>
@@ -390,7 +370,6 @@
                 <w:bCs/>
               </w:rPr>
             </w:pPr>
-            <w:proofErr w:type="spellStart"/>
             <w:r>
               <w:rPr>
                 <w:b/>
@@ -398,7 +377,6 @@
               </w:rPr>
               <w:t>ScadenzaEsistente</w:t>
             </w:r>
-            <w:proofErr w:type="spellEnd"/>
           </w:p>
         </w:tc>
         <w:tc>
@@ -413,7 +391,6 @@
             <w:r>
               <w:t xml:space="preserve">Come per </w:t>
             </w:r>
-            <w:proofErr w:type="spellStart"/>
             <w:r>
               <w:rPr>
                 <w:b/>
@@ -421,12 +398,17 @@
               </w:rPr>
               <w:t>DataCreazioneEsistente</w:t>
             </w:r>
-            <w:proofErr w:type="spellEnd"/>
             <w:r>
               <w:t xml:space="preserve"> si richiede che la data indicata come scadenza prevista del progetto sia una data realmente esistente.</w:t>
             </w:r>
             <w:r>
-              <w:t xml:space="preserve"> La data di scadenza inoltre deve essere successiva a quella di creazione del progetto.</w:t>
+              <w:t xml:space="preserve"> La data di scadenza inoltre deve essere</w:t>
+            </w:r>
+            <w:r>
+              <w:t xml:space="preserve"> uguale o</w:t>
+            </w:r>
+            <w:r>
+              <w:t xml:space="preserve"> successiva a quella di creazione del progetto.</w:t>
             </w:r>
           </w:p>
         </w:tc>
@@ -453,6 +435,57 @@
                 <w:b/>
                 <w:bCs/>
               </w:rPr>
+              <w:t>DataTerminazioneEsistente</w:t>
+            </w:r>
+          </w:p>
+        </w:tc>
+        <w:tc>
+          <w:tcPr>
+            <w:tcW w:w="6855" w:type="dxa"/>
+            <w:vAlign w:val="center"/>
+          </w:tcPr>
+          <w:p>
+            <w:pPr>
+              <w:jc w:val="center"/>
+            </w:pPr>
+            <w:r>
+              <w:t xml:space="preserve">La data di terminazione di un progetto deve essere realmente esistente come per </w:t>
+            </w:r>
+            <w:r>
+              <w:rPr>
+                <w:b/>
+                <w:bCs/>
+              </w:rPr>
+              <w:t>DataCreazioneEsistente</w:t>
+            </w:r>
+            <w:r>
+              <w:t xml:space="preserve"> e deve essere uguale o successiva ad essa.</w:t>
+            </w:r>
+          </w:p>
+        </w:tc>
+      </w:tr>
+      <w:tr>
+        <w:trPr>
+          <w:trHeight w:val="252"/>
+        </w:trPr>
+        <w:tc>
+          <w:tcPr>
+            <w:tcW w:w="2689" w:type="dxa"/>
+            <w:vAlign w:val="center"/>
+          </w:tcPr>
+          <w:p>
+            <w:pPr>
+              <w:jc w:val="center"/>
+              <w:rPr>
+                <w:b/>
+                <w:bCs/>
+              </w:rPr>
+            </w:pPr>
+            <w:r>
+              <w:rPr>
+                <w:b/>
+                <w:bCs/>
+              </w:rPr>
               <w:t>Composizione Skill</w:t>
             </w:r>
           </w:p>
@@ -489,7 +522,6 @@
                 <w:bCs/>
               </w:rPr>
             </w:pPr>
-            <w:proofErr w:type="spellStart"/>
             <w:r>
               <w:rPr>
                 <w:b/>
@@ -497,28 +529,19 @@
               </w:rPr>
               <w:t>NoOnnipresenza</w:t>
             </w:r>
-            <w:proofErr w:type="spellEnd"/>
-          </w:p>
-        </w:tc>
-        <w:tc>
-          <w:tcPr>
-            <w:tcW w:w="6855" w:type="dxa"/>
-            <w:vAlign w:val="center"/>
-          </w:tcPr>
-          <w:p>
-            <w:pPr>
-              <w:jc w:val="center"/>
-            </w:pPr>
-            <w:r>
-              <w:t xml:space="preserve">Un dipendente non deve essere in grado di partecipare a </w:t>
-            </w:r>
-            <w:proofErr w:type="gramStart"/>
-            <w:r>
-              <w:t>due o più meeting</w:t>
-            </w:r>
-            <w:proofErr w:type="gramEnd"/>
-            <w:r>
-              <w:t xml:space="preserve"> che avvengono alla stessa ora in luoghi diversi.</w:t>
+          </w:p>
+        </w:tc>
+        <w:tc>
+          <w:tcPr>
+            <w:tcW w:w="6855" w:type="dxa"/>
+            <w:vAlign w:val="center"/>
+          </w:tcPr>
+          <w:p>
+            <w:pPr>
+              <w:jc w:val="center"/>
+            </w:pPr>
+            <w:r>
+              <w:t>Un dipendente non deve essere in grado di partecipare a due o più meeting che avvengono alla stessa ora in luoghi diversi.</w:t>
             </w:r>
           </w:p>
         </w:tc>
@@ -540,7 +563,6 @@
                 <w:bCs/>
               </w:rPr>
             </w:pPr>
-            <w:proofErr w:type="spellStart"/>
             <w:r>
               <w:rPr>
                 <w:b/>
@@ -548,7 +570,6 @@
               </w:rPr>
               <w:t>NoAccavallamenti</w:t>
             </w:r>
-            <w:proofErr w:type="spellEnd"/>
           </w:p>
         </w:tc>
         <w:tc>
@@ -583,35 +604,41 @@
                 <w:bCs/>
               </w:rPr>
             </w:pPr>
-            <w:proofErr w:type="spellStart"/>
-            <w:r>
-              <w:rPr>
-                <w:b/>
-                <w:bCs/>
-              </w:rPr>
-              <w:t>DataMeetingEsistente</w:t>
-            </w:r>
-            <w:proofErr w:type="spellEnd"/>
-          </w:p>
-        </w:tc>
-        <w:tc>
-          <w:tcPr>
-            <w:tcW w:w="6855" w:type="dxa"/>
-            <w:vAlign w:val="center"/>
-          </w:tcPr>
-          <w:p>
-            <w:pPr>
-              <w:jc w:val="center"/>
-            </w:pPr>
-            <w:proofErr w:type="gramStart"/>
-            <w:r>
-              <w:t>Ogni meeting</w:t>
-            </w:r>
-            <w:proofErr w:type="gramEnd"/>
-            <w:r>
-              <w:t xml:space="preserve"> (fisico o telematico che sia) deve avvenire in una data che sia davvero esistente e cioè che rispetti gli stessi vincoli già descritti in </w:t>
-            </w:r>
-            <w:proofErr w:type="spellStart"/>
+            <w:r>
+              <w:rPr>
+                <w:b/>
+                <w:bCs/>
+              </w:rPr>
+              <w:t>Data</w:t>
+            </w:r>
+            <w:r>
+              <w:rPr>
+                <w:b/>
+                <w:bCs/>
+              </w:rPr>
+              <w:t>Inizio</w:t>
+            </w:r>
+            <w:r>
+              <w:rPr>
+                <w:b/>
+                <w:bCs/>
+              </w:rPr>
+              <w:t>MeetingEsistente</w:t>
+            </w:r>
+          </w:p>
+        </w:tc>
+        <w:tc>
+          <w:tcPr>
+            <w:tcW w:w="6855" w:type="dxa"/>
+            <w:vAlign w:val="center"/>
+          </w:tcPr>
+          <w:p>
+            <w:pPr>
+              <w:jc w:val="center"/>
+            </w:pPr>
+            <w:r>
+              <w:t xml:space="preserve">Ogni meeting (fisico o telematico che sia) deve avvenire in una data che sia davvero esistente e cioè che rispetti gli stessi vincoli già descritti in </w:t>
+            </w:r>
             <w:r>
               <w:rPr>
                 <w:b/>
@@ -619,7 +646,6 @@
               </w:rPr>
               <w:t>DataCreazioneEsistente</w:t>
             </w:r>
-            <w:proofErr w:type="spellEnd"/>
             <w:r>
               <w:t>.</w:t>
             </w:r>
@@ -643,15 +669,96 @@
                 <w:bCs/>
               </w:rPr>
             </w:pPr>
-            <w:proofErr w:type="spellStart"/>
-            <w:r>
-              <w:rPr>
-                <w:b/>
-                <w:bCs/>
-              </w:rPr>
+            <w:r>
+              <w:rPr>
+                <w:b/>
+                <w:bCs/>
+              </w:rPr>
+              <w:t>OrarioFineMeetingEsistente</w:t>
+            </w:r>
+          </w:p>
+        </w:tc>
+        <w:tc>
+          <w:tcPr>
+            <w:tcW w:w="6855" w:type="dxa"/>
+            <w:vAlign w:val="center"/>
+          </w:tcPr>
+          <w:p>
+            <w:pPr>
+              <w:jc w:val="center"/>
+            </w:pPr>
+            <w:r>
+              <w:t>Ogni meeting deve terminare in un orario che successivo a quello di inizio.</w:t>
+            </w:r>
+          </w:p>
+        </w:tc>
+      </w:tr>
+      <w:tr>
+        <w:trPr>
+          <w:trHeight w:val="252"/>
+        </w:trPr>
+        <w:tc>
+          <w:tcPr>
+            <w:tcW w:w="2689" w:type="dxa"/>
+            <w:vAlign w:val="center"/>
+          </w:tcPr>
+          <w:p>
+            <w:pPr>
+              <w:jc w:val="center"/>
+              <w:rPr>
+                <w:b/>
+                <w:bCs/>
+              </w:rPr>
+            </w:pPr>
+            <w:r>
+              <w:rPr>
+                <w:b/>
+                <w:bCs/>
+              </w:rPr>
+              <w:t>DataTerminazioneMeeting</w:t>
+            </w:r>
+          </w:p>
+        </w:tc>
+        <w:tc>
+          <w:tcPr>
+            <w:tcW w:w="6855" w:type="dxa"/>
+            <w:vAlign w:val="center"/>
+          </w:tcPr>
+          <w:p>
+            <w:pPr>
+              <w:jc w:val="center"/>
+            </w:pPr>
+            <w:r>
+              <w:t>Ogni meeting deve terminare in data che sia uguale o successiva a quella di inizio.</w:t>
+            </w:r>
+          </w:p>
+        </w:tc>
+      </w:tr>
+      <w:tr>
+        <w:trPr>
+          <w:trHeight w:val="252"/>
+        </w:trPr>
+        <w:tc>
+          <w:tcPr>
+            <w:tcW w:w="2689" w:type="dxa"/>
+            <w:vAlign w:val="center"/>
+          </w:tcPr>
+          <w:p>
+            <w:pPr>
+              <w:jc w:val="center"/>
+              <w:rPr>
+                <w:b/>
+                <w:bCs/>
+              </w:rPr>
+            </w:pPr>
+            <w:r>
+              <w:rPr>
+                <w:b/>
+                <w:bCs/>
+              </w:rPr>
+              <w:lastRenderedPageBreak/>
               <w:t>PianoEsistente</w:t>
             </w:r>
-            <w:proofErr w:type="spellEnd"/>
           </w:p>
         </w:tc>
         <w:tc>
@@ -686,7 +793,6 @@
                 <w:bCs/>
               </w:rPr>
             </w:pPr>
-            <w:proofErr w:type="spellStart"/>
             <w:r>
               <w:rPr>
                 <w:b/>
@@ -694,7 +800,6 @@
               </w:rPr>
               <w:t>ProjectManager</w:t>
             </w:r>
-            <w:proofErr w:type="spellEnd"/>
           </w:p>
         </w:tc>
         <w:tc>
@@ -708,6 +813,88 @@
             </w:pPr>
             <w:r>
               <w:t>Ogni progetto può avere al più un dipendente nel ruolo di project manager.</w:t>
+            </w:r>
+          </w:p>
+        </w:tc>
+      </w:tr>
+      <w:tr>
+        <w:trPr>
+          <w:trHeight w:val="252"/>
+        </w:trPr>
+        <w:tc>
+          <w:tcPr>
+            <w:tcW w:w="2689" w:type="dxa"/>
+            <w:vAlign w:val="center"/>
+          </w:tcPr>
+          <w:p>
+            <w:pPr>
+              <w:jc w:val="center"/>
+              <w:rPr>
+                <w:b/>
+                <w:bCs/>
+              </w:rPr>
+            </w:pPr>
+            <w:r>
+              <w:rPr>
+                <w:b/>
+                <w:bCs/>
+              </w:rPr>
+              <w:t>CapienzaEsistente</w:t>
+            </w:r>
+          </w:p>
+        </w:tc>
+        <w:tc>
+          <w:tcPr>
+            <w:tcW w:w="6855" w:type="dxa"/>
+            <w:vAlign w:val="center"/>
+          </w:tcPr>
+          <w:p>
+            <w:pPr>
+              <w:jc w:val="center"/>
+            </w:pPr>
+            <w:r>
+              <w:t>La capienza di una sala riunione deve essere un numero non negativo, dato che non ha senso avere un numero negativo di posti a disposizione.</w:t>
+            </w:r>
+          </w:p>
+        </w:tc>
+      </w:tr>
+      <w:tr>
+        <w:trPr>
+          <w:trHeight w:val="252"/>
+        </w:trPr>
+        <w:tc>
+          <w:tcPr>
+            <w:tcW w:w="2689" w:type="dxa"/>
+            <w:vAlign w:val="center"/>
+          </w:tcPr>
+          <w:p>
+            <w:pPr>
+              <w:jc w:val="center"/>
+              <w:rPr>
+                <w:b/>
+                <w:bCs/>
+              </w:rPr>
+            </w:pPr>
+            <w:r>
+              <w:rPr>
+                <w:b/>
+                <w:bCs/>
+              </w:rPr>
+              <w:t>CapienzaRispettata</w:t>
+            </w:r>
+          </w:p>
+        </w:tc>
+        <w:tc>
+          <w:tcPr>
+            <w:tcW w:w="6855" w:type="dxa"/>
+            <w:vAlign w:val="center"/>
+          </w:tcPr>
+          <w:p>
+            <w:pPr>
+              <w:jc w:val="center"/>
+            </w:pPr>
+            <w:r>
+              <w:t>Ogni meeting fisico in una sala riunione deve rispettare la capienza della sala. In altri termini il numero di dipendenti presenti al meeting non possono superare la capienza della sala.</w:t>
             </w:r>
           </w:p>
         </w:tc>

</xml_diff>